<commit_message>
Installer, name change, help/about, finished clipboard handling. Faster index checks.
</commit_message>
<xml_diff>
--- a/Documentation/About.docx
+++ b/Documentation/About.docx
@@ -3,21 +3,15 @@
 <w:document xmlns:wpc="http://schemas.microsoft.com/office/word/2010/wordprocessingCanvas" xmlns:cx="http://schemas.microsoft.com/office/drawing/2014/chartex" xmlns:cx1="http://schemas.microsoft.com/office/drawing/2015/9/8/chartex" xmlns:cx2="http://schemas.microsoft.com/office/drawing/2015/10/21/chartex" xmlns:cx3="http://schemas.microsoft.com/office/drawing/2016/5/9/chartex" xmlns:cx4="http://schemas.microsoft.com/office/drawing/2016/5/10/chartex" xmlns:cx5="http://schemas.microsoft.com/office/drawing/2016/5/11/chartex" xmlns:cx6="http://schemas.microsoft.com/office/drawing/2016/5/12/chartex" xmlns:cx7="http://schemas.microsoft.com/office/drawing/2016/5/13/chartex" xmlns:cx8="http://schemas.microsoft.com/office/drawing/2016/5/14/chartex" xmlns:mc="http://schemas.openxmlformats.org/markup-compatibility/2006" xmlns:aink="http://schemas.microsoft.com/office/drawing/2016/ink" xmlns:am3d="http://schemas.microsoft.com/office/drawing/2017/model3d" xmlns:o="urn:schemas-microsoft-com:office:office" xmlns:oel="http://schemas.microsoft.com/office/2019/extlst" xmlns:r="http://schemas.openxmlformats.org/officeDocument/2006/relationships" xmlns:m="http://schemas.openxmlformats.org/officeDocument/2006/math" xmlns:v="urn:schemas-microsoft-com:vml" xmlns:wp14="http://schemas.microsoft.com/office/word/2010/wordprocessingDrawing" xmlns:wp="http://schemas.openxmlformats.org/drawingml/2006/wordprocessingDrawing" xmlns:w10="urn:schemas-microsoft-com:office:word" xmlns:w="http://schemas.openxmlformats.org/wordprocessingml/2006/main" xmlns:w14="http://schemas.microsoft.com/office/word/2010/wordml" xmlns:w15="http://schemas.microsoft.com/office/word/2012/wordml" xmlns:w16cex="http://schemas.microsoft.com/office/word/2018/wordml/cex" xmlns:w16cid="http://schemas.microsoft.com/office/word/2016/wordml/cid" xmlns:w16="http://schemas.microsoft.com/office/word/2018/wordml" xmlns:w16du="http://schemas.microsoft.com/office/word/2023/wordml/word16du" xmlns:w16sdtdh="http://schemas.microsoft.com/office/word/2020/wordml/sdtdatahash" xmlns:w16sdtfl="http://schemas.microsoft.com/office/word/2024/wordml/sdtformatlock" xmlns:w16se="http://schemas.microsoft.com/office/word/2015/wordml/symex" xmlns:wpg="http://schemas.microsoft.com/office/word/2010/wordprocessingGroup" xmlns:wpi="http://schemas.microsoft.com/office/word/2010/wordprocessingInk" xmlns:wne="http://schemas.microsoft.com/office/word/2006/wordml" xmlns:wps="http://schemas.microsoft.com/office/word/2010/wordprocessingShape" mc:Ignorable="w14 w15 w16se w16cid w16 w16cex w16sdtdh w16sdtfl w16du wp14">
   <w:body>
     <w:p>
-      <w:pPr>
-        <w:rPr>
-          <w:u w:val="single"/>
-        </w:rPr>
-      </w:pPr>
       <w:r>
         <w:rPr>
           <w:noProof/>
-          <w:u w:val="single"/>
         </w:rPr>
         <w:drawing>
-          <wp:inline distT="0" distB="0" distL="0" distR="0" wp14:anchorId="6F884AB3" wp14:editId="1F0DCD1C">
-            <wp:extent cx="323850" cy="323850"/>
+          <wp:inline distT="0" distB="0" distL="0" distR="0" wp14:anchorId="64A97E0D" wp14:editId="5555ACEF">
+            <wp:extent cx="647700" cy="647700"/>
             <wp:effectExtent l="0" t="0" r="0" b="0"/>
-            <wp:docPr id="1034601945" name="Picture 1" descr="A blue and white magnifying glass&#10;&#10;AI-generated content may be incorrect."/>
+            <wp:docPr id="1000224748" name="Picture 1" descr="A blue and white magnifying glass&#10;&#10;AI-generated content may be incorrect."/>
             <wp:cNvGraphicFramePr>
               <a:graphicFrameLocks xmlns:a="http://schemas.openxmlformats.org/drawingml/2006/main" noChangeAspect="1"/>
             </wp:cNvGraphicFramePr>
@@ -25,11 +19,11 @@
               <a:graphicData uri="http://schemas.openxmlformats.org/drawingml/2006/picture">
                 <pic:pic xmlns:pic="http://schemas.openxmlformats.org/drawingml/2006/picture">
                   <pic:nvPicPr>
-                    <pic:cNvPr id="1034601945" name="Picture 1" descr="A blue and white magnifying glass&#10;&#10;AI-generated content may be incorrect."/>
+                    <pic:cNvPr id="1000224748" name="Picture 1" descr="A blue and white magnifying glass&#10;&#10;AI-generated content may be incorrect."/>
                     <pic:cNvPicPr/>
                   </pic:nvPicPr>
                   <pic:blipFill>
-                    <a:blip r:embed="rId4" cstate="print">
+                    <a:blip r:embed="rId4">
                       <a:extLst>
                         <a:ext uri="{28A0092B-C50C-407E-A947-70E740481C1C}">
                           <a14:useLocalDpi xmlns:a14="http://schemas.microsoft.com/office/drawing/2010/main" val="0"/>
@@ -41,9 +35,9 @@
                     </a:stretch>
                   </pic:blipFill>
                   <pic:spPr>
-                    <a:xfrm flipH="1">
+                    <a:xfrm>
                       <a:off x="0" y="0"/>
-                      <a:ext cx="323850" cy="323850"/>
+                      <a:ext cx="647700" cy="647700"/>
                     </a:xfrm>
                     <a:prstGeom prst="rect">
                       <a:avLst/>
@@ -55,46 +49,34 @@
           </wp:inline>
         </w:drawing>
       </w:r>
+      <w:proofErr w:type="spellStart"/>
       <w:r>
         <w:rPr>
-          <w:u w:val="single"/>
+          <w:sz w:val="32"/>
+          <w:szCs w:val="32"/>
         </w:rPr>
-        <w:t xml:space="preserve"> </w:t>
-      </w:r>
-      <w:r>
-        <w:rPr>
-          <w:u w:val="single"/>
-        </w:rPr>
-        <w:t>HugeFileReader</w:t>
-      </w:r>
-      <w:r>
-        <w:rPr>
-          <w:u w:val="single"/>
-        </w:rPr>
-        <w:t xml:space="preserve"> </w:t>
-      </w:r>
-      <w:r>
-        <w:rPr>
-          <w:u w:val="single"/>
-        </w:rPr>
-        <w:t>–</w:t>
-      </w:r>
-      <w:r>
-        <w:rPr>
-          <w:u w:val="single"/>
-        </w:rPr>
-        <w:t xml:space="preserve"> About</w:t>
+        <w:t>GigaReader</w:t>
+      </w:r>
+      <w:proofErr w:type="spellEnd"/>
+      <w:r>
+        <w:t xml:space="preserve"> – A multi-gigabyte text file reader.</w:t>
       </w:r>
     </w:p>
     <w:p>
       <w:r>
-        <w:t>HugeFileReader</w:t>
-      </w:r>
-      <w:r>
-        <w:t xml:space="preserve"> is an application, written by Stewart A. Nutter</w:t>
-      </w:r>
-      <w:r>
-        <w:t xml:space="preserve">, to read </w:t>
+        <w:t>A</w:t>
+      </w:r>
+      <w:r>
+        <w:t xml:space="preserve"> Windows </w:t>
+      </w:r>
+      <w:r>
+        <w:t>application</w:t>
+      </w:r>
+      <w:r>
+        <w:t xml:space="preserve"> </w:t>
+      </w:r>
+      <w:r>
+        <w:t xml:space="preserve">to read </w:t>
       </w:r>
       <w:r>
         <w:t xml:space="preserve">very </w:t>
@@ -121,13 +103,23 @@
         <w:t xml:space="preserve"> </w:t>
       </w:r>
       <w:r>
-        <w:t xml:space="preserve">text files using a very small </w:t>
+        <w:t xml:space="preserve">text files using a small </w:t>
       </w:r>
       <w:r>
         <w:t>amount of memory</w:t>
       </w:r>
       <w:r>
         <w:t>.</w:t>
+      </w:r>
+    </w:p>
+    <w:p>
+      <w:r>
+        <w:t>Copyright © 2024-2025 Stewart A. Nutter - All Rights Reserved.</w:t>
+      </w:r>
+    </w:p>
+    <w:p>
+      <w:r>
+        <w:t>No warranty is implied or given.</w:t>
       </w:r>
     </w:p>
     <w:p>

</xml_diff>